<commit_message>
Talked to Chris, we are going to use this Turing Machine instead as the current one was an earlier draft than the final version Corrigan took. This one includes a make file (just typing in 'make') to create a new version of the file any time changes are made.
</commit_message>
<xml_diff>
--- a/faultModels_assignment4/faultModelsDraft.docx
+++ b/faultModels_assignment4/faultModelsDraft.docx
@@ -5,6 +5,74 @@
     <w:p>
       <w:pPr>
         <w:pStyle w:val="Normal"/>
+        <w:numPr>
+          <w:ilvl w:val="0"/>
+          <w:numId w:val="4"/>
+        </w:numPr>
+        <w:rPr/>
+      </w:pPr>
+      <w:r>
+        <w:rPr/>
+        <w:t>Test on loading the file</w:t>
+      </w:r>
+    </w:p>
+    <w:p>
+      <w:pPr>
+        <w:pStyle w:val="Normal"/>
+        <w:numPr>
+          <w:ilvl w:val="1"/>
+          <w:numId w:val="4"/>
+        </w:numPr>
+        <w:rPr/>
+      </w:pPr>
+      <w:r>
+        <w:rPr/>
+        <w:t>What can cause this to fail</w:t>
+      </w:r>
+    </w:p>
+    <w:p>
+      <w:pPr>
+        <w:pStyle w:val="Normal"/>
+        <w:numPr>
+          <w:ilvl w:val="1"/>
+          <w:numId w:val="4"/>
+        </w:numPr>
+        <w:rPr/>
+      </w:pPr>
+      <w:r>
+        <w:rPr/>
+      </w:r>
+    </w:p>
+    <w:p>
+      <w:pPr>
+        <w:pStyle w:val="Normal"/>
+        <w:rPr/>
+      </w:pPr>
+      <w:r>
+        <w:rPr/>
+      </w:r>
+    </w:p>
+    <w:p>
+      <w:pPr>
+        <w:pStyle w:val="Normal"/>
+        <w:rPr/>
+      </w:pPr>
+      <w:r>
+        <w:rPr/>
+      </w:r>
+    </w:p>
+    <w:p>
+      <w:pPr>
+        <w:pStyle w:val="Normal"/>
+        <w:rPr/>
+      </w:pPr>
+      <w:r>
+        <w:rPr/>
+      </w:r>
+    </w:p>
+    <w:p>
+      <w:pPr>
+        <w:pStyle w:val="Normal"/>
         <w:rPr/>
       </w:pPr>
       <w:r>
@@ -124,11 +192,7 @@
       </w:pPr>
       <w:r>
         <w:rPr/>
-        <w:t xml:space="preserve">List Command </w:t>
-      </w:r>
-      <w:r>
-        <w:rPr/>
-        <w:t>output</w:t>
+        <w:t>List Command output</w:t>
       </w:r>
     </w:p>
     <w:p>
@@ -374,7 +438,7 @@
         <w:pStyle w:val="Normal"/>
         <w:numPr>
           <w:ilvl w:val="1"/>
-          <w:numId w:val="3"/>
+          <w:numId w:val="2"/>
         </w:numPr>
         <w:rPr/>
       </w:pPr>
@@ -388,7 +452,7 @@
         <w:pStyle w:val="Normal"/>
         <w:numPr>
           <w:ilvl w:val="0"/>
-          <w:numId w:val="3"/>
+          <w:numId w:val="2"/>
         </w:numPr>
         <w:rPr/>
       </w:pPr>
@@ -402,7 +466,7 @@
         <w:pStyle w:val="Normal"/>
         <w:numPr>
           <w:ilvl w:val="1"/>
-          <w:numId w:val="3"/>
+          <w:numId w:val="2"/>
         </w:numPr>
         <w:rPr/>
       </w:pPr>
@@ -416,7 +480,7 @@
         <w:pStyle w:val="Normal"/>
         <w:numPr>
           <w:ilvl w:val="2"/>
-          <w:numId w:val="3"/>
+          <w:numId w:val="2"/>
         </w:numPr>
         <w:rPr/>
       </w:pPr>
@@ -430,7 +494,7 @@
         <w:pStyle w:val="Normal"/>
         <w:numPr>
           <w:ilvl w:val="1"/>
-          <w:numId w:val="3"/>
+          <w:numId w:val="2"/>
         </w:numPr>
         <w:rPr/>
       </w:pPr>
@@ -444,7 +508,7 @@
         <w:pStyle w:val="Normal"/>
         <w:numPr>
           <w:ilvl w:val="2"/>
-          <w:numId w:val="3"/>
+          <w:numId w:val="2"/>
         </w:numPr>
         <w:rPr/>
       </w:pPr>
@@ -458,7 +522,7 @@
         <w:pStyle w:val="Normal"/>
         <w:numPr>
           <w:ilvl w:val="1"/>
-          <w:numId w:val="3"/>
+          <w:numId w:val="2"/>
         </w:numPr>
         <w:rPr/>
       </w:pPr>
@@ -472,7 +536,7 @@
         <w:pStyle w:val="Normal"/>
         <w:numPr>
           <w:ilvl w:val="2"/>
-          <w:numId w:val="3"/>
+          <w:numId w:val="2"/>
         </w:numPr>
         <w:rPr/>
       </w:pPr>
@@ -486,7 +550,7 @@
         <w:pStyle w:val="Normal"/>
         <w:numPr>
           <w:ilvl w:val="0"/>
-          <w:numId w:val="3"/>
+          <w:numId w:val="2"/>
         </w:numPr>
         <w:rPr/>
       </w:pPr>
@@ -500,7 +564,7 @@
         <w:pStyle w:val="Normal"/>
         <w:numPr>
           <w:ilvl w:val="1"/>
-          <w:numId w:val="3"/>
+          <w:numId w:val="2"/>
         </w:numPr>
         <w:rPr/>
       </w:pPr>
@@ -514,7 +578,7 @@
         <w:pStyle w:val="Normal"/>
         <w:numPr>
           <w:ilvl w:val="2"/>
-          <w:numId w:val="3"/>
+          <w:numId w:val="2"/>
         </w:numPr>
         <w:rPr/>
       </w:pPr>
@@ -528,7 +592,7 @@
         <w:pStyle w:val="Normal"/>
         <w:numPr>
           <w:ilvl w:val="1"/>
-          <w:numId w:val="3"/>
+          <w:numId w:val="2"/>
         </w:numPr>
         <w:rPr/>
       </w:pPr>
@@ -542,7 +606,7 @@
         <w:pStyle w:val="Normal"/>
         <w:numPr>
           <w:ilvl w:val="2"/>
-          <w:numId w:val="3"/>
+          <w:numId w:val="2"/>
         </w:numPr>
         <w:rPr/>
       </w:pPr>
@@ -556,7 +620,7 @@
         <w:pStyle w:val="Normal"/>
         <w:numPr>
           <w:ilvl w:val="1"/>
-          <w:numId w:val="3"/>
+          <w:numId w:val="2"/>
         </w:numPr>
         <w:rPr/>
       </w:pPr>
@@ -570,7 +634,7 @@
         <w:pStyle w:val="Normal"/>
         <w:numPr>
           <w:ilvl w:val="2"/>
-          <w:numId w:val="3"/>
+          <w:numId w:val="2"/>
         </w:numPr>
         <w:rPr/>
       </w:pPr>
@@ -670,25 +734,21 @@
         <w:pStyle w:val="Normal"/>
         <w:numPr>
           <w:ilvl w:val="0"/>
-          <w:numId w:val="4"/>
-        </w:numPr>
-        <w:rPr/>
-      </w:pPr>
-      <w:r>
-        <w:rPr/>
-        <w:t xml:space="preserve">Show Command </w:t>
-      </w:r>
-      <w:r>
-        <w:rPr/>
-        <w:t xml:space="preserve">output </w:t>
-      </w:r>
-    </w:p>
-    <w:p>
-      <w:pPr>
-        <w:pStyle w:val="Normal"/>
-        <w:numPr>
-          <w:ilvl w:val="1"/>
-          <w:numId w:val="4"/>
+          <w:numId w:val="3"/>
+        </w:numPr>
+        <w:rPr/>
+      </w:pPr>
+      <w:r>
+        <w:rPr/>
+        <w:t xml:space="preserve">Show Command output </w:t>
+      </w:r>
+    </w:p>
+    <w:p>
+      <w:pPr>
+        <w:pStyle w:val="Normal"/>
+        <w:numPr>
+          <w:ilvl w:val="1"/>
+          <w:numId w:val="3"/>
         </w:numPr>
         <w:rPr/>
       </w:pPr>
@@ -702,7 +762,7 @@
         <w:pStyle w:val="Normal"/>
         <w:numPr>
           <w:ilvl w:val="1"/>
-          <w:numId w:val="4"/>
+          <w:numId w:val="3"/>
         </w:numPr>
         <w:rPr/>
       </w:pPr>
@@ -716,7 +776,7 @@
         <w:pStyle w:val="Normal"/>
         <w:numPr>
           <w:ilvl w:val="1"/>
-          <w:numId w:val="4"/>
+          <w:numId w:val="3"/>
         </w:numPr>
         <w:rPr/>
       </w:pPr>
@@ -730,7 +790,7 @@
         <w:pStyle w:val="Normal"/>
         <w:numPr>
           <w:ilvl w:val="1"/>
-          <w:numId w:val="4"/>
+          <w:numId w:val="3"/>
         </w:numPr>
         <w:rPr/>
       </w:pPr>
@@ -744,7 +804,7 @@
         <w:pStyle w:val="Normal"/>
         <w:numPr>
           <w:ilvl w:val="0"/>
-          <w:numId w:val="4"/>
+          <w:numId w:val="3"/>
         </w:numPr>
         <w:rPr/>
       </w:pPr>
@@ -758,7 +818,7 @@
         <w:pStyle w:val="Normal"/>
         <w:numPr>
           <w:ilvl w:val="1"/>
-          <w:numId w:val="4"/>
+          <w:numId w:val="3"/>
         </w:numPr>
         <w:rPr/>
       </w:pPr>
@@ -772,7 +832,7 @@
         <w:pStyle w:val="Normal"/>
         <w:numPr>
           <w:ilvl w:val="0"/>
-          <w:numId w:val="4"/>
+          <w:numId w:val="3"/>
         </w:numPr>
         <w:rPr/>
       </w:pPr>
@@ -786,7 +846,7 @@
         <w:pStyle w:val="Normal"/>
         <w:numPr>
           <w:ilvl w:val="1"/>
-          <w:numId w:val="4"/>
+          <w:numId w:val="3"/>
         </w:numPr>
         <w:rPr/>
       </w:pPr>
@@ -800,7 +860,7 @@
         <w:pStyle w:val="Normal"/>
         <w:numPr>
           <w:ilvl w:val="1"/>
-          <w:numId w:val="4"/>
+          <w:numId w:val="3"/>
         </w:numPr>
         <w:rPr/>
       </w:pPr>
@@ -814,7 +874,7 @@
         <w:pStyle w:val="Normal"/>
         <w:numPr>
           <w:ilvl w:val="1"/>
-          <w:numId w:val="4"/>
+          <w:numId w:val="3"/>
         </w:numPr>
         <w:rPr/>
       </w:pPr>
@@ -828,7 +888,7 @@
         <w:pStyle w:val="Normal"/>
         <w:numPr>
           <w:ilvl w:val="0"/>
-          <w:numId w:val="4"/>
+          <w:numId w:val="3"/>
         </w:numPr>
         <w:rPr/>
       </w:pPr>
@@ -842,7 +902,7 @@
         <w:pStyle w:val="Normal"/>
         <w:numPr>
           <w:ilvl w:val="1"/>
-          <w:numId w:val="4"/>
+          <w:numId w:val="3"/>
         </w:numPr>
         <w:rPr/>
       </w:pPr>
@@ -856,7 +916,7 @@
         <w:pStyle w:val="Normal"/>
         <w:numPr>
           <w:ilvl w:val="1"/>
-          <w:numId w:val="4"/>
+          <w:numId w:val="3"/>
         </w:numPr>
         <w:rPr/>
       </w:pPr>
@@ -870,7 +930,7 @@
         <w:pStyle w:val="Normal"/>
         <w:numPr>
           <w:ilvl w:val="0"/>
-          <w:numId w:val="4"/>
+          <w:numId w:val="3"/>
         </w:numPr>
         <w:rPr/>
       </w:pPr>
@@ -884,7 +944,7 @@
         <w:pStyle w:val="Normal"/>
         <w:numPr>
           <w:ilvl w:val="1"/>
-          <w:numId w:val="4"/>
+          <w:numId w:val="3"/>
         </w:numPr>
         <w:rPr/>
       </w:pPr>
@@ -898,7 +958,7 @@
         <w:pStyle w:val="Normal"/>
         <w:numPr>
           <w:ilvl w:val="1"/>
-          <w:numId w:val="4"/>
+          <w:numId w:val="3"/>
         </w:numPr>
         <w:rPr/>
       </w:pPr>
@@ -912,7 +972,7 @@
         <w:pStyle w:val="Normal"/>
         <w:numPr>
           <w:ilvl w:val="1"/>
-          <w:numId w:val="4"/>
+          <w:numId w:val="3"/>
         </w:numPr>
         <w:rPr/>
       </w:pPr>
@@ -926,7 +986,7 @@
         <w:pStyle w:val="Normal"/>
         <w:numPr>
           <w:ilvl w:val="0"/>
-          <w:numId w:val="4"/>
+          <w:numId w:val="3"/>
         </w:numPr>
         <w:rPr/>
       </w:pPr>
@@ -940,7 +1000,7 @@
         <w:pStyle w:val="Normal"/>
         <w:numPr>
           <w:ilvl w:val="1"/>
-          <w:numId w:val="4"/>
+          <w:numId w:val="3"/>
         </w:numPr>
         <w:rPr/>
       </w:pPr>
@@ -954,7 +1014,7 @@
         <w:pStyle w:val="Normal"/>
         <w:numPr>
           <w:ilvl w:val="1"/>
-          <w:numId w:val="4"/>
+          <w:numId w:val="3"/>
         </w:numPr>
         <w:rPr/>
       </w:pPr>
@@ -968,7 +1028,7 @@
         <w:pStyle w:val="Normal"/>
         <w:numPr>
           <w:ilvl w:val="1"/>
-          <w:numId w:val="4"/>
+          <w:numId w:val="3"/>
         </w:numPr>
         <w:rPr/>
       </w:pPr>
@@ -988,7 +1048,7 @@
         <w:pStyle w:val="Normal"/>
         <w:numPr>
           <w:ilvl w:val="0"/>
-          <w:numId w:val="4"/>
+          <w:numId w:val="3"/>
         </w:numPr>
         <w:rPr/>
       </w:pPr>
@@ -1002,7 +1062,7 @@
         <w:pStyle w:val="Normal"/>
         <w:numPr>
           <w:ilvl w:val="1"/>
-          <w:numId w:val="4"/>
+          <w:numId w:val="3"/>
         </w:numPr>
         <w:rPr/>
       </w:pPr>
@@ -1016,7 +1076,7 @@
         <w:pStyle w:val="Normal"/>
         <w:numPr>
           <w:ilvl w:val="0"/>
-          <w:numId w:val="4"/>
+          <w:numId w:val="3"/>
         </w:numPr>
         <w:rPr/>
       </w:pPr>
@@ -1030,7 +1090,7 @@
         <w:pStyle w:val="Normal"/>
         <w:numPr>
           <w:ilvl w:val="1"/>
-          <w:numId w:val="4"/>
+          <w:numId w:val="3"/>
         </w:numPr>
         <w:rPr/>
       </w:pPr>
@@ -1044,7 +1104,7 @@
         <w:pStyle w:val="Normal"/>
         <w:numPr>
           <w:ilvl w:val="1"/>
-          <w:numId w:val="4"/>
+          <w:numId w:val="3"/>
         </w:numPr>
         <w:rPr/>
       </w:pPr>
@@ -1058,7 +1118,7 @@
         <w:pStyle w:val="Normal"/>
         <w:numPr>
           <w:ilvl w:val="1"/>
-          <w:numId w:val="4"/>
+          <w:numId w:val="3"/>
         </w:numPr>
         <w:rPr/>
       </w:pPr>
@@ -1072,7 +1132,7 @@
         <w:pStyle w:val="Normal"/>
         <w:numPr>
           <w:ilvl w:val="1"/>
-          <w:numId w:val="4"/>
+          <w:numId w:val="3"/>
         </w:numPr>
         <w:rPr/>
       </w:pPr>
@@ -1088,6 +1148,7 @@
       <w:pgNumType w:fmt="decimal"/>
       <w:formProt w:val="false"/>
       <w:textDirection w:val="lrTb"/>
+      <w:docGrid w:type="default" w:linePitch="240" w:charSpace="4294961151"/>
     </w:sectPr>
   </w:body>
 </w:document>
@@ -1208,6 +1269,345 @@
   <w:abstractNum w:abstractNumId="2">
     <w:lvl w:ilvl="0">
       <w:start w:val="1"/>
+      <w:numFmt w:val="decimal"/>
+      <w:lvlText w:val="%1)"/>
+      <w:lvlJc w:val="left"/>
+      <w:pPr>
+        <w:tabs>
+          <w:tab w:val="num" w:pos="720"/>
+        </w:tabs>
+        <w:ind w:left="720" w:hanging="360"/>
+      </w:pPr>
+    </w:lvl>
+    <w:lvl w:ilvl="1">
+      <w:start w:val="1"/>
+      <w:numFmt w:val="decimal"/>
+      <w:lvlText w:val="%2."/>
+      <w:lvlJc w:val="left"/>
+      <w:pPr>
+        <w:tabs>
+          <w:tab w:val="num" w:pos="1080"/>
+        </w:tabs>
+        <w:ind w:left="1080" w:hanging="360"/>
+      </w:pPr>
+    </w:lvl>
+    <w:lvl w:ilvl="2">
+      <w:start w:val="1"/>
+      <w:numFmt w:val="decimal"/>
+      <w:lvlText w:val="%3."/>
+      <w:lvlJc w:val="left"/>
+      <w:pPr>
+        <w:tabs>
+          <w:tab w:val="num" w:pos="1440"/>
+        </w:tabs>
+        <w:ind w:left="1440" w:hanging="360"/>
+      </w:pPr>
+    </w:lvl>
+    <w:lvl w:ilvl="3">
+      <w:start w:val="1"/>
+      <w:numFmt w:val="decimal"/>
+      <w:lvlText w:val="%4."/>
+      <w:lvlJc w:val="left"/>
+      <w:pPr>
+        <w:tabs>
+          <w:tab w:val="num" w:pos="1800"/>
+        </w:tabs>
+        <w:ind w:left="1800" w:hanging="360"/>
+      </w:pPr>
+    </w:lvl>
+    <w:lvl w:ilvl="4">
+      <w:start w:val="1"/>
+      <w:numFmt w:val="decimal"/>
+      <w:lvlText w:val="%5."/>
+      <w:lvlJc w:val="left"/>
+      <w:pPr>
+        <w:tabs>
+          <w:tab w:val="num" w:pos="2160"/>
+        </w:tabs>
+        <w:ind w:left="2160" w:hanging="360"/>
+      </w:pPr>
+    </w:lvl>
+    <w:lvl w:ilvl="5">
+      <w:start w:val="1"/>
+      <w:numFmt w:val="decimal"/>
+      <w:lvlText w:val="%6."/>
+      <w:lvlJc w:val="left"/>
+      <w:pPr>
+        <w:tabs>
+          <w:tab w:val="num" w:pos="2520"/>
+        </w:tabs>
+        <w:ind w:left="2520" w:hanging="360"/>
+      </w:pPr>
+    </w:lvl>
+    <w:lvl w:ilvl="6">
+      <w:start w:val="1"/>
+      <w:numFmt w:val="decimal"/>
+      <w:lvlText w:val="%7."/>
+      <w:lvlJc w:val="left"/>
+      <w:pPr>
+        <w:tabs>
+          <w:tab w:val="num" w:pos="2880"/>
+        </w:tabs>
+        <w:ind w:left="2880" w:hanging="360"/>
+      </w:pPr>
+    </w:lvl>
+    <w:lvl w:ilvl="7">
+      <w:start w:val="1"/>
+      <w:numFmt w:val="decimal"/>
+      <w:lvlText w:val="%8."/>
+      <w:lvlJc w:val="left"/>
+      <w:pPr>
+        <w:tabs>
+          <w:tab w:val="num" w:pos="3240"/>
+        </w:tabs>
+        <w:ind w:left="3240" w:hanging="360"/>
+      </w:pPr>
+    </w:lvl>
+    <w:lvl w:ilvl="8">
+      <w:start w:val="1"/>
+      <w:numFmt w:val="decimal"/>
+      <w:lvlText w:val="%9."/>
+      <w:lvlJc w:val="left"/>
+      <w:pPr>
+        <w:tabs>
+          <w:tab w:val="num" w:pos="3600"/>
+        </w:tabs>
+        <w:ind w:left="3600" w:hanging="360"/>
+      </w:pPr>
+    </w:lvl>
+  </w:abstractNum>
+  <w:abstractNum w:abstractNumId="3">
+    <w:lvl w:ilvl="0">
+      <w:start w:val="1"/>
+      <w:numFmt w:val="decimal"/>
+      <w:lvlText w:val="%1)"/>
+      <w:lvlJc w:val="left"/>
+      <w:pPr>
+        <w:tabs>
+          <w:tab w:val="num" w:pos="720"/>
+        </w:tabs>
+        <w:ind w:left="720" w:hanging="360"/>
+      </w:pPr>
+    </w:lvl>
+    <w:lvl w:ilvl="1">
+      <w:start w:val="1"/>
+      <w:numFmt w:val="decimal"/>
+      <w:lvlText w:val="%2."/>
+      <w:lvlJc w:val="left"/>
+      <w:pPr>
+        <w:tabs>
+          <w:tab w:val="num" w:pos="1080"/>
+        </w:tabs>
+        <w:ind w:left="1080" w:hanging="360"/>
+      </w:pPr>
+    </w:lvl>
+    <w:lvl w:ilvl="2">
+      <w:start w:val="1"/>
+      <w:numFmt w:val="decimal"/>
+      <w:lvlText w:val="%3."/>
+      <w:lvlJc w:val="left"/>
+      <w:pPr>
+        <w:tabs>
+          <w:tab w:val="num" w:pos="1440"/>
+        </w:tabs>
+        <w:ind w:left="1440" w:hanging="360"/>
+      </w:pPr>
+    </w:lvl>
+    <w:lvl w:ilvl="3">
+      <w:start w:val="1"/>
+      <w:numFmt w:val="decimal"/>
+      <w:lvlText w:val="%4."/>
+      <w:lvlJc w:val="left"/>
+      <w:pPr>
+        <w:tabs>
+          <w:tab w:val="num" w:pos="1800"/>
+        </w:tabs>
+        <w:ind w:left="1800" w:hanging="360"/>
+      </w:pPr>
+    </w:lvl>
+    <w:lvl w:ilvl="4">
+      <w:start w:val="1"/>
+      <w:numFmt w:val="decimal"/>
+      <w:lvlText w:val="%5."/>
+      <w:lvlJc w:val="left"/>
+      <w:pPr>
+        <w:tabs>
+          <w:tab w:val="num" w:pos="2160"/>
+        </w:tabs>
+        <w:ind w:left="2160" w:hanging="360"/>
+      </w:pPr>
+    </w:lvl>
+    <w:lvl w:ilvl="5">
+      <w:start w:val="1"/>
+      <w:numFmt w:val="decimal"/>
+      <w:lvlText w:val="%6."/>
+      <w:lvlJc w:val="left"/>
+      <w:pPr>
+        <w:tabs>
+          <w:tab w:val="num" w:pos="2520"/>
+        </w:tabs>
+        <w:ind w:left="2520" w:hanging="360"/>
+      </w:pPr>
+    </w:lvl>
+    <w:lvl w:ilvl="6">
+      <w:start w:val="1"/>
+      <w:numFmt w:val="decimal"/>
+      <w:lvlText w:val="%7."/>
+      <w:lvlJc w:val="left"/>
+      <w:pPr>
+        <w:tabs>
+          <w:tab w:val="num" w:pos="2880"/>
+        </w:tabs>
+        <w:ind w:left="2880" w:hanging="360"/>
+      </w:pPr>
+    </w:lvl>
+    <w:lvl w:ilvl="7">
+      <w:start w:val="1"/>
+      <w:numFmt w:val="decimal"/>
+      <w:lvlText w:val="%8."/>
+      <w:lvlJc w:val="left"/>
+      <w:pPr>
+        <w:tabs>
+          <w:tab w:val="num" w:pos="3240"/>
+        </w:tabs>
+        <w:ind w:left="3240" w:hanging="360"/>
+      </w:pPr>
+    </w:lvl>
+    <w:lvl w:ilvl="8">
+      <w:start w:val="1"/>
+      <w:numFmt w:val="decimal"/>
+      <w:lvlText w:val="%9."/>
+      <w:lvlJc w:val="left"/>
+      <w:pPr>
+        <w:tabs>
+          <w:tab w:val="num" w:pos="3600"/>
+        </w:tabs>
+        <w:ind w:left="3600" w:hanging="360"/>
+      </w:pPr>
+    </w:lvl>
+  </w:abstractNum>
+  <w:abstractNum w:abstractNumId="4">
+    <w:lvl w:ilvl="0">
+      <w:start w:val="1"/>
+      <w:numFmt w:val="decimal"/>
+      <w:lvlText w:val="%1."/>
+      <w:lvlJc w:val="left"/>
+      <w:pPr>
+        <w:tabs>
+          <w:tab w:val="num" w:pos="720"/>
+        </w:tabs>
+        <w:ind w:left="720" w:hanging="360"/>
+      </w:pPr>
+      <w:rPr/>
+    </w:lvl>
+    <w:lvl w:ilvl="1">
+      <w:start w:val="1"/>
+      <w:numFmt w:val="decimal"/>
+      <w:lvlText w:val="%2."/>
+      <w:lvlJc w:val="left"/>
+      <w:pPr>
+        <w:tabs>
+          <w:tab w:val="num" w:pos="1080"/>
+        </w:tabs>
+        <w:ind w:left="1080" w:hanging="360"/>
+      </w:pPr>
+      <w:rPr/>
+    </w:lvl>
+    <w:lvl w:ilvl="2">
+      <w:start w:val="1"/>
+      <w:numFmt w:val="decimal"/>
+      <w:lvlText w:val="%3."/>
+      <w:lvlJc w:val="left"/>
+      <w:pPr>
+        <w:tabs>
+          <w:tab w:val="num" w:pos="1440"/>
+        </w:tabs>
+        <w:ind w:left="1440" w:hanging="360"/>
+      </w:pPr>
+      <w:rPr/>
+    </w:lvl>
+    <w:lvl w:ilvl="3">
+      <w:start w:val="1"/>
+      <w:numFmt w:val="decimal"/>
+      <w:lvlText w:val="%4."/>
+      <w:lvlJc w:val="left"/>
+      <w:pPr>
+        <w:tabs>
+          <w:tab w:val="num" w:pos="1800"/>
+        </w:tabs>
+        <w:ind w:left="1800" w:hanging="360"/>
+      </w:pPr>
+      <w:rPr/>
+    </w:lvl>
+    <w:lvl w:ilvl="4">
+      <w:start w:val="1"/>
+      <w:numFmt w:val="decimal"/>
+      <w:lvlText w:val="%5."/>
+      <w:lvlJc w:val="left"/>
+      <w:pPr>
+        <w:tabs>
+          <w:tab w:val="num" w:pos="2160"/>
+        </w:tabs>
+        <w:ind w:left="2160" w:hanging="360"/>
+      </w:pPr>
+      <w:rPr/>
+    </w:lvl>
+    <w:lvl w:ilvl="5">
+      <w:start w:val="1"/>
+      <w:numFmt w:val="decimal"/>
+      <w:lvlText w:val="%6."/>
+      <w:lvlJc w:val="left"/>
+      <w:pPr>
+        <w:tabs>
+          <w:tab w:val="num" w:pos="2520"/>
+        </w:tabs>
+        <w:ind w:left="2520" w:hanging="360"/>
+      </w:pPr>
+      <w:rPr/>
+    </w:lvl>
+    <w:lvl w:ilvl="6">
+      <w:start w:val="1"/>
+      <w:numFmt w:val="decimal"/>
+      <w:lvlText w:val="%7."/>
+      <w:lvlJc w:val="left"/>
+      <w:pPr>
+        <w:tabs>
+          <w:tab w:val="num" w:pos="2880"/>
+        </w:tabs>
+        <w:ind w:left="2880" w:hanging="360"/>
+      </w:pPr>
+      <w:rPr/>
+    </w:lvl>
+    <w:lvl w:ilvl="7">
+      <w:start w:val="1"/>
+      <w:numFmt w:val="decimal"/>
+      <w:lvlText w:val="%8."/>
+      <w:lvlJc w:val="left"/>
+      <w:pPr>
+        <w:tabs>
+          <w:tab w:val="num" w:pos="3240"/>
+        </w:tabs>
+        <w:ind w:left="3240" w:hanging="360"/>
+      </w:pPr>
+      <w:rPr/>
+    </w:lvl>
+    <w:lvl w:ilvl="8">
+      <w:start w:val="1"/>
+      <w:numFmt w:val="decimal"/>
+      <w:lvlText w:val="%9."/>
+      <w:lvlJc w:val="left"/>
+      <w:pPr>
+        <w:tabs>
+          <w:tab w:val="num" w:pos="3600"/>
+        </w:tabs>
+        <w:ind w:left="3600" w:hanging="360"/>
+      </w:pPr>
+      <w:rPr/>
+    </w:lvl>
+  </w:abstractNum>
+  <w:abstractNum w:abstractNumId="5">
+    <w:lvl w:ilvl="0">
+      <w:start w:val="1"/>
       <w:numFmt w:val="none"/>
       <w:suff w:val="nothing"/>
       <w:lvlText w:val=""/>
@@ -1321,226 +1721,6 @@
           <w:tab w:val="num" w:pos="1584"/>
         </w:tabs>
         <w:ind w:left="1584" w:hanging="1584"/>
-      </w:pPr>
-    </w:lvl>
-  </w:abstractNum>
-  <w:abstractNum w:abstractNumId="3">
-    <w:lvl w:ilvl="0">
-      <w:start w:val="1"/>
-      <w:numFmt w:val="decimal"/>
-      <w:lvlText w:val="%1)"/>
-      <w:lvlJc w:val="left"/>
-      <w:pPr>
-        <w:tabs>
-          <w:tab w:val="num" w:pos="720"/>
-        </w:tabs>
-        <w:ind w:left="720" w:hanging="360"/>
-      </w:pPr>
-    </w:lvl>
-    <w:lvl w:ilvl="1">
-      <w:start w:val="1"/>
-      <w:numFmt w:val="decimal"/>
-      <w:lvlText w:val="%2."/>
-      <w:lvlJc w:val="left"/>
-      <w:pPr>
-        <w:tabs>
-          <w:tab w:val="num" w:pos="1080"/>
-        </w:tabs>
-        <w:ind w:left="1080" w:hanging="360"/>
-      </w:pPr>
-    </w:lvl>
-    <w:lvl w:ilvl="2">
-      <w:start w:val="1"/>
-      <w:numFmt w:val="decimal"/>
-      <w:lvlText w:val="%3."/>
-      <w:lvlJc w:val="left"/>
-      <w:pPr>
-        <w:tabs>
-          <w:tab w:val="num" w:pos="1440"/>
-        </w:tabs>
-        <w:ind w:left="1440" w:hanging="360"/>
-      </w:pPr>
-    </w:lvl>
-    <w:lvl w:ilvl="3">
-      <w:start w:val="1"/>
-      <w:numFmt w:val="decimal"/>
-      <w:lvlText w:val="%4."/>
-      <w:lvlJc w:val="left"/>
-      <w:pPr>
-        <w:tabs>
-          <w:tab w:val="num" w:pos="1800"/>
-        </w:tabs>
-        <w:ind w:left="1800" w:hanging="360"/>
-      </w:pPr>
-    </w:lvl>
-    <w:lvl w:ilvl="4">
-      <w:start w:val="1"/>
-      <w:numFmt w:val="decimal"/>
-      <w:lvlText w:val="%5."/>
-      <w:lvlJc w:val="left"/>
-      <w:pPr>
-        <w:tabs>
-          <w:tab w:val="num" w:pos="2160"/>
-        </w:tabs>
-        <w:ind w:left="2160" w:hanging="360"/>
-      </w:pPr>
-    </w:lvl>
-    <w:lvl w:ilvl="5">
-      <w:start w:val="1"/>
-      <w:numFmt w:val="decimal"/>
-      <w:lvlText w:val="%6."/>
-      <w:lvlJc w:val="left"/>
-      <w:pPr>
-        <w:tabs>
-          <w:tab w:val="num" w:pos="2520"/>
-        </w:tabs>
-        <w:ind w:left="2520" w:hanging="360"/>
-      </w:pPr>
-    </w:lvl>
-    <w:lvl w:ilvl="6">
-      <w:start w:val="1"/>
-      <w:numFmt w:val="decimal"/>
-      <w:lvlText w:val="%7."/>
-      <w:lvlJc w:val="left"/>
-      <w:pPr>
-        <w:tabs>
-          <w:tab w:val="num" w:pos="2880"/>
-        </w:tabs>
-        <w:ind w:left="2880" w:hanging="360"/>
-      </w:pPr>
-    </w:lvl>
-    <w:lvl w:ilvl="7">
-      <w:start w:val="1"/>
-      <w:numFmt w:val="decimal"/>
-      <w:lvlText w:val="%8."/>
-      <w:lvlJc w:val="left"/>
-      <w:pPr>
-        <w:tabs>
-          <w:tab w:val="num" w:pos="3240"/>
-        </w:tabs>
-        <w:ind w:left="3240" w:hanging="360"/>
-      </w:pPr>
-    </w:lvl>
-    <w:lvl w:ilvl="8">
-      <w:start w:val="1"/>
-      <w:numFmt w:val="decimal"/>
-      <w:lvlText w:val="%9."/>
-      <w:lvlJc w:val="left"/>
-      <w:pPr>
-        <w:tabs>
-          <w:tab w:val="num" w:pos="3600"/>
-        </w:tabs>
-        <w:ind w:left="3600" w:hanging="360"/>
-      </w:pPr>
-    </w:lvl>
-  </w:abstractNum>
-  <w:abstractNum w:abstractNumId="4">
-    <w:lvl w:ilvl="0">
-      <w:start w:val="1"/>
-      <w:numFmt w:val="decimal"/>
-      <w:lvlText w:val="%1)"/>
-      <w:lvlJc w:val="left"/>
-      <w:pPr>
-        <w:tabs>
-          <w:tab w:val="num" w:pos="720"/>
-        </w:tabs>
-        <w:ind w:left="720" w:hanging="360"/>
-      </w:pPr>
-    </w:lvl>
-    <w:lvl w:ilvl="1">
-      <w:start w:val="1"/>
-      <w:numFmt w:val="decimal"/>
-      <w:lvlText w:val="%2."/>
-      <w:lvlJc w:val="left"/>
-      <w:pPr>
-        <w:tabs>
-          <w:tab w:val="num" w:pos="1080"/>
-        </w:tabs>
-        <w:ind w:left="1080" w:hanging="360"/>
-      </w:pPr>
-    </w:lvl>
-    <w:lvl w:ilvl="2">
-      <w:start w:val="1"/>
-      <w:numFmt w:val="decimal"/>
-      <w:lvlText w:val="%3."/>
-      <w:lvlJc w:val="left"/>
-      <w:pPr>
-        <w:tabs>
-          <w:tab w:val="num" w:pos="1440"/>
-        </w:tabs>
-        <w:ind w:left="1440" w:hanging="360"/>
-      </w:pPr>
-    </w:lvl>
-    <w:lvl w:ilvl="3">
-      <w:start w:val="1"/>
-      <w:numFmt w:val="decimal"/>
-      <w:lvlText w:val="%4."/>
-      <w:lvlJc w:val="left"/>
-      <w:pPr>
-        <w:tabs>
-          <w:tab w:val="num" w:pos="1800"/>
-        </w:tabs>
-        <w:ind w:left="1800" w:hanging="360"/>
-      </w:pPr>
-    </w:lvl>
-    <w:lvl w:ilvl="4">
-      <w:start w:val="1"/>
-      <w:numFmt w:val="decimal"/>
-      <w:lvlText w:val="%5."/>
-      <w:lvlJc w:val="left"/>
-      <w:pPr>
-        <w:tabs>
-          <w:tab w:val="num" w:pos="2160"/>
-        </w:tabs>
-        <w:ind w:left="2160" w:hanging="360"/>
-      </w:pPr>
-    </w:lvl>
-    <w:lvl w:ilvl="5">
-      <w:start w:val="1"/>
-      <w:numFmt w:val="decimal"/>
-      <w:lvlText w:val="%6."/>
-      <w:lvlJc w:val="left"/>
-      <w:pPr>
-        <w:tabs>
-          <w:tab w:val="num" w:pos="2520"/>
-        </w:tabs>
-        <w:ind w:left="2520" w:hanging="360"/>
-      </w:pPr>
-    </w:lvl>
-    <w:lvl w:ilvl="6">
-      <w:start w:val="1"/>
-      <w:numFmt w:val="decimal"/>
-      <w:lvlText w:val="%7."/>
-      <w:lvlJc w:val="left"/>
-      <w:pPr>
-        <w:tabs>
-          <w:tab w:val="num" w:pos="2880"/>
-        </w:tabs>
-        <w:ind w:left="2880" w:hanging="360"/>
-      </w:pPr>
-    </w:lvl>
-    <w:lvl w:ilvl="7">
-      <w:start w:val="1"/>
-      <w:numFmt w:val="decimal"/>
-      <w:lvlText w:val="%8."/>
-      <w:lvlJc w:val="left"/>
-      <w:pPr>
-        <w:tabs>
-          <w:tab w:val="num" w:pos="3240"/>
-        </w:tabs>
-        <w:ind w:left="3240" w:hanging="360"/>
-      </w:pPr>
-    </w:lvl>
-    <w:lvl w:ilvl="8">
-      <w:start w:val="1"/>
-      <w:numFmt w:val="decimal"/>
-      <w:lvlText w:val="%9."/>
-      <w:lvlJc w:val="left"/>
-      <w:pPr>
-        <w:tabs>
-          <w:tab w:val="num" w:pos="3600"/>
-        </w:tabs>
-        <w:ind w:left="3600" w:hanging="360"/>
       </w:pPr>
     </w:lvl>
   </w:abstractNum>
@@ -1555,6 +1735,9 @@
   </w:num>
   <w:num w:numId="4">
     <w:abstractNumId w:val="4"/>
+  </w:num>
+  <w:num w:numId="5">
+    <w:abstractNumId w:val="5"/>
   </w:num>
 </w:numbering>
 </file>
@@ -1579,14 +1762,23 @@
     <w:pPr>
       <w:widowControl w:val="false"/>
       <w:suppressAutoHyphens w:val="true"/>
+      <w:kinsoku w:val="true"/>
+      <w:overflowPunct w:val="true"/>
+      <w:autoSpaceDE w:val="true"/>
+      <w:bidi w:val="0"/>
+      <w:jc w:val="left"/>
     </w:pPr>
     <w:rPr>
       <w:rFonts w:ascii="Liberation Serif" w:hAnsi="Liberation Serif" w:eastAsia="Droid Sans Fallback" w:cs="FreeSans"/>
-      <w:color w:val="auto"/>
+      <w:color w:val="00000A"/>
       <w:sz w:val="24"/>
       <w:szCs w:val="24"/>
       <w:lang w:val="en-US" w:eastAsia="zh-CN" w:bidi="hi-IN"/>
     </w:rPr>
+  </w:style>
+  <w:style w:type="character" w:styleId="NumberingSymbols">
+    <w:name w:val="Numbering Symbols"/>
+    <w:rPr/>
   </w:style>
   <w:style w:type="paragraph" w:styleId="Heading">
     <w:name w:val="Heading"/>

</xml_diff>